<commit_message>
Actualización escaleta con observaciones 16/10/15
Actualización escaleta con observaciones de recursos greco
</commit_message>
<xml_diff>
--- a/fuentes/contenidos/grado08/guion03/CS_08_03_CO.docx
+++ b/fuentes/contenidos/grado08/guion03/CS_08_03_CO.docx
@@ -10417,7 +10417,6 @@
                 <w:color w:val="000000" w:themeColor="text1"/>
               </w:rPr>
             </w:pPr>
-            <w:bookmarkStart w:id="0" w:name="_GoBack"/>
             <w:r>
               <w:rPr>
                 <w:rFonts w:ascii="Arial" w:hAnsi="Arial" w:cs="Arial"/>
@@ -10463,7 +10462,6 @@
               </w:rPr>
               <w:t>de Nariño contra el federalismo</w:t>
             </w:r>
-            <w:bookmarkEnd w:id="0"/>
           </w:p>
         </w:tc>
       </w:tr>
@@ -14890,6 +14888,7 @@
           </w:tcPr>
           <w:p>
             <w:pPr>
+              <w:ind w:left="708" w:hanging="708"/>
               <w:rPr>
                 <w:b/>
                 <w:color w:val="000000" w:themeColor="text1"/>
@@ -19014,7 +19013,7 @@
               <w:rPr>
                 <w:color w:val="000000" w:themeColor="text1"/>
               </w:rPr>
-              <w:t xml:space="preserve">al </w:t>
+              <w:t>al</w:t>
             </w:r>
             <w:r>
               <w:rPr>
@@ -19176,6 +19175,7 @@
                 <w:color w:val="000000" w:themeColor="text1"/>
               </w:rPr>
             </w:pPr>
+            <w:bookmarkStart w:id="0" w:name="_GoBack"/>
             <w:r>
               <w:rPr>
                 <w:color w:val="000000"/>
@@ -19206,6 +19206,7 @@
               </w:rPr>
               <w:t>0</w:t>
             </w:r>
+            <w:bookmarkEnd w:id="0"/>
           </w:p>
         </w:tc>
       </w:tr>
@@ -32238,7 +32239,7 @@
 </file>
 
 <file path=customXml/itemProps1.xml><?xml version="1.0" encoding="utf-8"?>
-<ds:datastoreItem xmlns:ds="http://schemas.openxmlformats.org/officeDocument/2006/customXml" ds:itemID="{E08BA54E-99A6-4A49-AD2F-36ADD45B717E}">
+<ds:datastoreItem xmlns:ds="http://schemas.openxmlformats.org/officeDocument/2006/customXml" ds:itemID="{C579A904-FCA1-4DF2-A6D7-AB200F9324AB}">
   <ds:schemaRefs>
     <ds:schemaRef ds:uri="http://schemas.openxmlformats.org/officeDocument/2006/bibliography"/>
   </ds:schemaRefs>

</xml_diff>